<commit_message>
Majority of documentation is now complete
I have finished the security and pubnub section of the documentation
, next I need to do the system architecture and the fritzing diagram.
</commit_message>
<xml_diff>
--- a/IOT_ICA.docx
+++ b/IOT_ICA.docx
@@ -4,7 +4,7 @@
   <w:body>
     <w:p>
       <w:pPr>
-        <w:jc w:val="both"/>
+        <w:jc w:val="center"/>
         <w:rPr>
           <w:rFonts w:ascii="Times New Roman" w:hAnsi="Times New Roman" w:cs="Times New Roman"/>
           <w:b/>
@@ -26,7 +26,7 @@
     </w:p>
     <w:p>
       <w:pPr>
-        <w:jc w:val="both"/>
+        <w:jc w:val="center"/>
         <w:rPr>
           <w:rFonts w:ascii="Times New Roman" w:hAnsi="Times New Roman" w:cs="Times New Roman"/>
           <w:b/>
@@ -53,7 +53,7 @@
           <w:sz w:val="28"/>
           <w:szCs w:val="28"/>
         </w:rPr>
-        <w:t xml:space="preserve"> System </w:t>
+        <w:t xml:space="preserve"> System</w:t>
       </w:r>
     </w:p>
     <w:p>
@@ -137,13 +137,13 @@
           <w:szCs w:val="28"/>
         </w:rPr>
         <w:drawing>
-          <wp:anchor distT="0" distB="0" distL="114300" distR="114300" simplePos="0" relativeHeight="251658240" behindDoc="0" locked="0" layoutInCell="1" allowOverlap="1" wp14:anchorId="4E2532CC" wp14:editId="3E0C82BB">
+          <wp:anchor distT="0" distB="0" distL="114300" distR="114300" simplePos="0" relativeHeight="251658240" behindDoc="0" locked="0" layoutInCell="1" allowOverlap="1" wp14:anchorId="4E2532CC" wp14:editId="693B1561">
             <wp:simplePos x="0" y="0"/>
             <wp:positionH relativeFrom="margin">
-              <wp:posOffset>1562100</wp:posOffset>
+              <wp:align>center</wp:align>
             </wp:positionH>
             <wp:positionV relativeFrom="paragraph">
-              <wp:posOffset>285115</wp:posOffset>
+              <wp:posOffset>335915</wp:posOffset>
             </wp:positionV>
             <wp:extent cx="2755900" cy="1828800"/>
             <wp:effectExtent l="0" t="0" r="6350" b="0"/>
@@ -279,115 +279,127 @@
     </w:p>
     <w:p>
       <w:pPr>
-        <w:jc w:val="both"/>
-        <w:rPr>
-          <w:rFonts w:ascii="Times New Roman" w:hAnsi="Times New Roman" w:cs="Times New Roman"/>
-          <w:b/>
-          <w:bCs/>
-          <w:sz w:val="28"/>
-          <w:szCs w:val="28"/>
-        </w:rPr>
-      </w:pPr>
-    </w:p>
-    <w:p>
-      <w:pPr>
-        <w:jc w:val="both"/>
-        <w:rPr>
-          <w:rFonts w:ascii="Times New Roman" w:hAnsi="Times New Roman" w:cs="Times New Roman"/>
-          <w:b/>
-          <w:bCs/>
-          <w:sz w:val="28"/>
-          <w:szCs w:val="28"/>
-        </w:rPr>
-      </w:pPr>
-    </w:p>
-    <w:p>
-      <w:pPr>
-        <w:jc w:val="both"/>
-        <w:rPr>
-          <w:rFonts w:ascii="Times New Roman" w:hAnsi="Times New Roman" w:cs="Times New Roman"/>
-          <w:b/>
-          <w:bCs/>
-          <w:sz w:val="28"/>
-          <w:szCs w:val="28"/>
-        </w:rPr>
-      </w:pPr>
-    </w:p>
-    <w:p>
-      <w:pPr>
-        <w:jc w:val="both"/>
-        <w:rPr>
-          <w:rFonts w:ascii="Times New Roman" w:hAnsi="Times New Roman" w:cs="Times New Roman"/>
-          <w:b/>
-          <w:bCs/>
-          <w:sz w:val="28"/>
-          <w:szCs w:val="28"/>
-        </w:rPr>
-      </w:pPr>
-    </w:p>
-    <w:p>
-      <w:pPr>
-        <w:jc w:val="both"/>
-        <w:rPr>
-          <w:rFonts w:ascii="Times New Roman" w:hAnsi="Times New Roman" w:cs="Times New Roman"/>
-          <w:b/>
-          <w:bCs/>
-          <w:sz w:val="28"/>
-          <w:szCs w:val="28"/>
-        </w:rPr>
-      </w:pPr>
-    </w:p>
-    <w:p>
-      <w:pPr>
-        <w:jc w:val="both"/>
-        <w:rPr>
-          <w:rFonts w:ascii="Times New Roman" w:hAnsi="Times New Roman" w:cs="Times New Roman"/>
-          <w:b/>
-          <w:bCs/>
-          <w:sz w:val="28"/>
-          <w:szCs w:val="28"/>
-        </w:rPr>
-      </w:pPr>
-    </w:p>
-    <w:p>
-      <w:pPr>
-        <w:jc w:val="both"/>
-        <w:rPr>
-          <w:rFonts w:ascii="Times New Roman" w:hAnsi="Times New Roman" w:cs="Times New Roman"/>
-          <w:b/>
-          <w:bCs/>
-          <w:sz w:val="28"/>
-          <w:szCs w:val="28"/>
-        </w:rPr>
-      </w:pPr>
-    </w:p>
-    <w:p>
-      <w:pPr>
-        <w:jc w:val="both"/>
-        <w:rPr>
-          <w:rFonts w:ascii="Times New Roman" w:hAnsi="Times New Roman" w:cs="Times New Roman"/>
-          <w:b/>
-          <w:bCs/>
-          <w:sz w:val="28"/>
-          <w:szCs w:val="28"/>
-        </w:rPr>
-      </w:pPr>
-    </w:p>
-    <w:p>
-      <w:pPr>
-        <w:jc w:val="both"/>
-        <w:rPr>
-          <w:rFonts w:ascii="Times New Roman" w:hAnsi="Times New Roman" w:cs="Times New Roman"/>
-          <w:b/>
-          <w:bCs/>
-          <w:sz w:val="28"/>
-          <w:szCs w:val="28"/>
-        </w:rPr>
-      </w:pPr>
-    </w:p>
-    <w:p>
-      <w:pPr>
-        <w:jc w:val="both"/>
+        <w:jc w:val="center"/>
+        <w:rPr>
+          <w:rFonts w:ascii="Times New Roman" w:hAnsi="Times New Roman" w:cs="Times New Roman"/>
+          <w:b/>
+          <w:bCs/>
+          <w:sz w:val="28"/>
+          <w:szCs w:val="28"/>
+        </w:rPr>
+      </w:pPr>
+    </w:p>
+    <w:p>
+      <w:pPr>
+        <w:jc w:val="center"/>
+        <w:rPr>
+          <w:rFonts w:ascii="Times New Roman" w:hAnsi="Times New Roman" w:cs="Times New Roman"/>
+          <w:sz w:val="28"/>
+          <w:szCs w:val="28"/>
+        </w:rPr>
+      </w:pPr>
+    </w:p>
+    <w:p>
+      <w:pPr>
+        <w:jc w:val="center"/>
+        <w:rPr>
+          <w:rFonts w:ascii="Times New Roman" w:hAnsi="Times New Roman" w:cs="Times New Roman"/>
+          <w:sz w:val="28"/>
+          <w:szCs w:val="28"/>
+        </w:rPr>
+      </w:pPr>
+      <w:r>
+        <w:rPr>
+          <w:rFonts w:ascii="Times New Roman" w:hAnsi="Times New Roman" w:cs="Times New Roman"/>
+          <w:sz w:val="28"/>
+          <w:szCs w:val="28"/>
+        </w:rPr>
+        <w:t>The Weather Lookout website provides tracking of real time temperature and humidity, this data is displayed for the user to view as the temperature and humidity levels change.</w:t>
+      </w:r>
+      <w:r>
+        <w:rPr>
+          <w:rFonts w:ascii="Times New Roman" w:hAnsi="Times New Roman" w:cs="Times New Roman"/>
+          <w:sz w:val="28"/>
+          <w:szCs w:val="28"/>
+        </w:rPr>
+        <w:t xml:space="preserve"> A Gmail login is required to log in to WeatherLookout. </w:t>
+      </w:r>
+    </w:p>
+    <w:p>
+      <w:pPr>
+        <w:jc w:val="both"/>
+        <w:rPr>
+          <w:rFonts w:ascii="Times New Roman" w:hAnsi="Times New Roman" w:cs="Times New Roman"/>
+          <w:b/>
+          <w:bCs/>
+          <w:sz w:val="28"/>
+          <w:szCs w:val="28"/>
+        </w:rPr>
+      </w:pPr>
+    </w:p>
+    <w:p>
+      <w:pPr>
+        <w:jc w:val="both"/>
+        <w:rPr>
+          <w:rFonts w:ascii="Times New Roman" w:hAnsi="Times New Roman" w:cs="Times New Roman"/>
+          <w:b/>
+          <w:bCs/>
+          <w:sz w:val="28"/>
+          <w:szCs w:val="28"/>
+        </w:rPr>
+      </w:pPr>
+    </w:p>
+    <w:p>
+      <w:pPr>
+        <w:jc w:val="both"/>
+        <w:rPr>
+          <w:rFonts w:ascii="Times New Roman" w:hAnsi="Times New Roman" w:cs="Times New Roman"/>
+          <w:b/>
+          <w:bCs/>
+          <w:sz w:val="28"/>
+          <w:szCs w:val="28"/>
+        </w:rPr>
+      </w:pPr>
+    </w:p>
+    <w:p>
+      <w:pPr>
+        <w:jc w:val="both"/>
+        <w:rPr>
+          <w:rFonts w:ascii="Times New Roman" w:hAnsi="Times New Roman" w:cs="Times New Roman"/>
+          <w:b/>
+          <w:bCs/>
+          <w:sz w:val="28"/>
+          <w:szCs w:val="28"/>
+        </w:rPr>
+      </w:pPr>
+    </w:p>
+    <w:p>
+      <w:pPr>
+        <w:jc w:val="both"/>
+        <w:rPr>
+          <w:rFonts w:ascii="Times New Roman" w:hAnsi="Times New Roman" w:cs="Times New Roman"/>
+          <w:b/>
+          <w:bCs/>
+          <w:sz w:val="28"/>
+          <w:szCs w:val="28"/>
+        </w:rPr>
+      </w:pPr>
+    </w:p>
+    <w:p>
+      <w:pPr>
+        <w:jc w:val="both"/>
+        <w:rPr>
+          <w:rFonts w:ascii="Times New Roman" w:hAnsi="Times New Roman" w:cs="Times New Roman"/>
+          <w:b/>
+          <w:bCs/>
+          <w:sz w:val="28"/>
+          <w:szCs w:val="28"/>
+        </w:rPr>
+      </w:pPr>
+    </w:p>
+    <w:p>
+      <w:pPr>
+        <w:jc w:val="center"/>
         <w:rPr>
           <w:rFonts w:ascii="Times New Roman" w:hAnsi="Times New Roman" w:cs="Times New Roman"/>
           <w:b/>
@@ -438,7 +450,6 @@
           <w:sz w:val="28"/>
           <w:szCs w:val="28"/>
         </w:rPr>
-        <w:lastRenderedPageBreak/>
         <w:t>Table of Contents</w:t>
       </w:r>
     </w:p>
@@ -1369,6 +1380,7 @@
       <w:r>
         <w:rPr>
           <w:rFonts w:ascii="Times New Roman" w:hAnsi="Times New Roman" w:cs="Times New Roman"/>
+          <w:noProof/>
         </w:rPr>
         <w:drawing>
           <wp:inline distT="0" distB="0" distL="0" distR="0" wp14:anchorId="22C6EB46" wp14:editId="78E3517C">
@@ -1447,6 +1459,7 @@
       <w:r>
         <w:rPr>
           <w:rFonts w:ascii="Times New Roman" w:hAnsi="Times New Roman" w:cs="Times New Roman"/>
+          <w:noProof/>
         </w:rPr>
         <w:drawing>
           <wp:inline distT="0" distB="0" distL="0" distR="0" wp14:anchorId="0C821BB0" wp14:editId="667E7FA2">
@@ -1883,8 +1896,11 @@
         </w:rPr>
       </w:pPr>
       <w:r>
+        <w:rPr>
+          <w:noProof/>
+        </w:rPr>
         <w:drawing>
-          <wp:anchor distT="0" distB="0" distL="114300" distR="114300" simplePos="0" relativeHeight="251661312" behindDoc="1" locked="0" layoutInCell="1" allowOverlap="1" wp14:anchorId="175CB555" wp14:editId="05990D39">
+          <wp:anchor distT="0" distB="0" distL="114300" distR="114300" simplePos="0" relativeHeight="251661312" behindDoc="1" locked="0" layoutInCell="1" allowOverlap="1" wp14:anchorId="175CB555" wp14:editId="726BF4C5">
             <wp:simplePos x="0" y="0"/>
             <wp:positionH relativeFrom="margin">
               <wp:posOffset>-64218</wp:posOffset>
@@ -1973,7 +1989,7 @@
           <w:noProof/>
         </w:rPr>
         <w:drawing>
-          <wp:inline distT="0" distB="0" distL="0" distR="0" wp14:anchorId="35E00040" wp14:editId="626CD7AF">
+          <wp:inline distT="0" distB="0" distL="0" distR="0" wp14:anchorId="35E00040" wp14:editId="1F3FECCB">
             <wp:extent cx="5731510" cy="3058795"/>
             <wp:effectExtent l="0" t="0" r="2540" b="8255"/>
             <wp:docPr id="304717237" name="Picture 4" descr="A screenshot of a computer&#10;&#10;Description automatically generated"/>
@@ -2193,6 +2209,7 @@
       <w:r>
         <w:rPr>
           <w:rFonts w:ascii="Times New Roman" w:hAnsi="Times New Roman" w:cs="Times New Roman"/>
+          <w:noProof/>
         </w:rPr>
         <w:drawing>
           <wp:inline distT="0" distB="0" distL="0" distR="0" wp14:anchorId="51B8D8A3" wp14:editId="3313F4E9">
@@ -2283,6 +2300,7 @@
       <w:r>
         <w:rPr>
           <w:rFonts w:ascii="Times New Roman" w:hAnsi="Times New Roman" w:cs="Times New Roman"/>
+          <w:noProof/>
         </w:rPr>
         <w:drawing>
           <wp:inline distT="0" distB="0" distL="0" distR="0" wp14:anchorId="3E71B64A" wp14:editId="2740FA33">
@@ -2370,6 +2388,7 @@
       <w:r>
         <w:rPr>
           <w:rFonts w:ascii="Times New Roman" w:hAnsi="Times New Roman" w:cs="Times New Roman"/>
+          <w:noProof/>
         </w:rPr>
         <w:drawing>
           <wp:inline distT="0" distB="0" distL="0" distR="0" wp14:anchorId="05FBF5EE" wp14:editId="54D1245A">
@@ -2450,6 +2469,7 @@
       <w:r>
         <w:rPr>
           <w:rFonts w:ascii="Times New Roman" w:hAnsi="Times New Roman" w:cs="Times New Roman"/>
+          <w:noProof/>
         </w:rPr>
         <w:drawing>
           <wp:inline distT="0" distB="0" distL="0" distR="0" wp14:anchorId="441D936A" wp14:editId="5D3DF5E9">
@@ -2967,23 +2987,7 @@
             <w:rFonts w:eastAsiaTheme="majorEastAsia"/>
             <w:color w:val="4D87C7"/>
           </w:rPr>
-          <w:t>https://m</w:t>
-        </w:r>
-        <w:r>
-          <w:rPr>
-            <w:rStyle w:val="Hyperlink"/>
-            <w:rFonts w:eastAsiaTheme="majorEastAsia"/>
-            <w:color w:val="4D87C7"/>
-          </w:rPr>
-          <w:t>e</w:t>
-        </w:r>
-        <w:r>
-          <w:rPr>
-            <w:rStyle w:val="Hyperlink"/>
-            <w:rFonts w:eastAsiaTheme="majorEastAsia"/>
-            <w:color w:val="4D87C7"/>
-          </w:rPr>
-          <w:t>dium.com/@andrewskangah/how-to-create-a-middle-man-automatic-backup-for-mongodb-atlas-mo-sandbox-cluster-tier-5e7276d66ee2</w:t>
+          <w:t>https://medium.com/@andrewskangah/how-to-create-a-middle-man-automatic-backup-for-mongodb-atlas-mo-sandbox-cluster-tier-5e7276d66ee2</w:t>
         </w:r>
       </w:hyperlink>
       <w:r>
@@ -3059,15 +3063,7 @@
           <w:bCs/>
           <w:color w:val="333333"/>
         </w:rPr>
-        <w:t xml:space="preserve">Local Database Backup: </w:t>
-      </w:r>
-      <w:r>
-        <w:rPr>
-          <w:b/>
-          <w:bCs/>
-          <w:color w:val="333333"/>
-        </w:rPr>
-        <w:t> </w:t>
+        <w:t>Local Database Backup:  </w:t>
       </w:r>
     </w:p>
     <w:p>
@@ -3089,7 +3085,7 @@
           <w:color w:val="333333"/>
         </w:rPr>
         <w:drawing>
-          <wp:inline distT="0" distB="0" distL="0" distR="0" wp14:anchorId="69806C04" wp14:editId="09B4DB6B">
+          <wp:inline distT="0" distB="0" distL="0" distR="0" wp14:anchorId="69806C04" wp14:editId="58786ECF">
             <wp:extent cx="5731510" cy="1322070"/>
             <wp:effectExtent l="0" t="0" r="2540" b="0"/>
             <wp:docPr id="1371927400" name="Picture 5" descr="A screenshot of a computer&#10;&#10;Description automatically generated"/>
@@ -3142,6 +3138,7 @@
         <w:rPr>
           <w:b/>
           <w:bCs/>
+          <w:noProof/>
           <w:color w:val="333333"/>
         </w:rPr>
         <w:drawing>
@@ -3259,18 +3256,593 @@
           <w:bCs/>
         </w:rPr>
       </w:pPr>
-      <w:r>
-        <w:rPr>
-          <w:rFonts w:ascii="Times New Roman" w:hAnsi="Times New Roman" w:cs="Times New Roman"/>
-          <w:b/>
-          <w:bCs/>
-        </w:rPr>
-        <w:t xml:space="preserve">Script: </w:t>
+    </w:p>
+    <w:p>
+      <w:pPr>
+        <w:jc w:val="both"/>
+        <w:rPr>
+          <w:rFonts w:ascii="Times New Roman" w:hAnsi="Times New Roman" w:cs="Times New Roman"/>
+          <w:b/>
+          <w:bCs/>
+        </w:rPr>
+      </w:pPr>
+    </w:p>
+    <w:p>
+      <w:pPr>
+        <w:jc w:val="both"/>
+        <w:rPr>
+          <w:rFonts w:ascii="Times New Roman" w:hAnsi="Times New Roman" w:cs="Times New Roman"/>
+          <w:b/>
+          <w:bCs/>
+        </w:rPr>
+      </w:pPr>
+    </w:p>
+    <w:p>
+      <w:pPr>
+        <w:jc w:val="both"/>
+        <w:rPr>
+          <w:rFonts w:ascii="Times New Roman" w:hAnsi="Times New Roman" w:cs="Times New Roman"/>
+          <w:b/>
+          <w:bCs/>
+        </w:rPr>
+      </w:pPr>
+      <w:r>
+        <w:rPr>
+          <w:rFonts w:ascii="Times New Roman" w:hAnsi="Times New Roman" w:cs="Times New Roman"/>
+          <w:b/>
+          <w:bCs/>
+        </w:rPr>
+        <w:lastRenderedPageBreak/>
+        <w:t>Script</w:t>
+      </w:r>
+      <w:r>
+        <w:rPr>
+          <w:rFonts w:ascii="Times New Roman" w:hAnsi="Times New Roman" w:cs="Times New Roman"/>
+          <w:b/>
+          <w:bCs/>
+        </w:rPr>
+        <w:t xml:space="preserve"> File</w:t>
+      </w:r>
+      <w:r>
+        <w:rPr>
+          <w:rFonts w:ascii="Times New Roman" w:hAnsi="Times New Roman" w:cs="Times New Roman"/>
+          <w:b/>
+          <w:bCs/>
+        </w:rPr>
+        <w:t xml:space="preserve">: </w:t>
+      </w:r>
+    </w:p>
+    <w:p>
+      <w:pPr>
+        <w:jc w:val="both"/>
+        <w:rPr>
+          <w:rFonts w:ascii="Times New Roman" w:hAnsi="Times New Roman" w:cs="Times New Roman"/>
+        </w:rPr>
+      </w:pPr>
+      <w:r>
+        <w:rPr>
+          <w:rFonts w:ascii="Times New Roman" w:hAnsi="Times New Roman" w:cs="Times New Roman"/>
+        </w:rPr>
+        <w:drawing>
+          <wp:inline distT="0" distB="0" distL="0" distR="0" wp14:anchorId="05929105" wp14:editId="08984345">
+            <wp:extent cx="5731510" cy="979667"/>
+            <wp:effectExtent l="0" t="0" r="2540" b="0"/>
+            <wp:docPr id="287107994" name="Picture 1" descr="A screen shot of a computer&#10;&#10;Description automatically generated"/>
+            <wp:cNvGraphicFramePr>
+              <a:graphicFrameLocks xmlns:a="http://schemas.openxmlformats.org/drawingml/2006/main" noChangeAspect="1"/>
+            </wp:cNvGraphicFramePr>
+            <a:graphic xmlns:a="http://schemas.openxmlformats.org/drawingml/2006/main">
+              <a:graphicData uri="http://schemas.openxmlformats.org/drawingml/2006/picture">
+                <pic:pic xmlns:pic="http://schemas.openxmlformats.org/drawingml/2006/picture">
+                  <pic:nvPicPr>
+                    <pic:cNvPr id="287107994" name="Picture 1" descr="A screen shot of a computer&#10;&#10;Description automatically generated"/>
+                    <pic:cNvPicPr/>
+                  </pic:nvPicPr>
+                  <pic:blipFill>
+                    <a:blip r:embed="rId26"/>
+                    <a:stretch>
+                      <a:fillRect/>
+                    </a:stretch>
+                  </pic:blipFill>
+                  <pic:spPr>
+                    <a:xfrm>
+                      <a:off x="0" y="0"/>
+                      <a:ext cx="5737533" cy="980697"/>
+                    </a:xfrm>
+                    <a:prstGeom prst="rect">
+                      <a:avLst/>
+                    </a:prstGeom>
+                  </pic:spPr>
+                </pic:pic>
+              </a:graphicData>
+            </a:graphic>
+          </wp:inline>
+        </w:drawing>
       </w:r>
     </w:p>
     <w:p>
       <w:pPr>
         <w:ind w:left="720"/>
+        <w:jc w:val="both"/>
+        <w:rPr>
+          <w:rFonts w:ascii="Times New Roman" w:hAnsi="Times New Roman" w:cs="Times New Roman"/>
+        </w:rPr>
+      </w:pPr>
+      <w:r>
+        <w:rPr>
+          <w:rFonts w:ascii="Times New Roman" w:hAnsi="Times New Roman" w:cs="Times New Roman"/>
+        </w:rPr>
+        <w:tab/>
+      </w:r>
+    </w:p>
+    <w:p>
+      <w:pPr>
+        <w:jc w:val="both"/>
+        <w:rPr>
+          <w:rFonts w:ascii="Times New Roman" w:hAnsi="Times New Roman" w:cs="Times New Roman"/>
+        </w:rPr>
+      </w:pPr>
+      <w:r>
+        <w:rPr>
+          <w:rFonts w:ascii="Times New Roman" w:hAnsi="Times New Roman" w:cs="Times New Roman"/>
+        </w:rPr>
+        <w:t xml:space="preserve">I had an error coming up for mongoexport therefore I followed the steps to install the mongo tools from the MongoDB website into the ubuntu server. </w:t>
+      </w:r>
+      <w:proofErr w:type="gramStart"/>
+      <w:r>
+        <w:rPr>
+          <w:rFonts w:ascii="Times New Roman" w:hAnsi="Times New Roman" w:cs="Times New Roman"/>
+        </w:rPr>
+        <w:t>Next</w:t>
+      </w:r>
+      <w:proofErr w:type="gramEnd"/>
+      <w:r>
+        <w:rPr>
+          <w:rFonts w:ascii="Times New Roman" w:hAnsi="Times New Roman" w:cs="Times New Roman"/>
+        </w:rPr>
+        <w:t xml:space="preserve"> I ran the script file and this is the output: </w:t>
+      </w:r>
+    </w:p>
+    <w:p>
+      <w:pPr>
+        <w:jc w:val="both"/>
+        <w:rPr>
+          <w:rFonts w:ascii="Times New Roman" w:hAnsi="Times New Roman" w:cs="Times New Roman"/>
+        </w:rPr>
+      </w:pPr>
+      <w:r>
+        <w:rPr>
+          <w:rFonts w:ascii="Times New Roman" w:hAnsi="Times New Roman" w:cs="Times New Roman"/>
+        </w:rPr>
+        <w:drawing>
+          <wp:inline distT="0" distB="0" distL="0" distR="0" wp14:anchorId="432B499F" wp14:editId="11991562">
+            <wp:extent cx="5860111" cy="906145"/>
+            <wp:effectExtent l="0" t="0" r="7620" b="8255"/>
+            <wp:docPr id="1616834316" name="Picture 1"/>
+            <wp:cNvGraphicFramePr>
+              <a:graphicFrameLocks xmlns:a="http://schemas.openxmlformats.org/drawingml/2006/main" noChangeAspect="1"/>
+            </wp:cNvGraphicFramePr>
+            <a:graphic xmlns:a="http://schemas.openxmlformats.org/drawingml/2006/main">
+              <a:graphicData uri="http://schemas.openxmlformats.org/drawingml/2006/picture">
+                <pic:pic xmlns:pic="http://schemas.openxmlformats.org/drawingml/2006/picture">
+                  <pic:nvPicPr>
+                    <pic:cNvPr id="1616834316" name=""/>
+                    <pic:cNvPicPr/>
+                  </pic:nvPicPr>
+                  <pic:blipFill>
+                    <a:blip r:embed="rId27"/>
+                    <a:stretch>
+                      <a:fillRect/>
+                    </a:stretch>
+                  </pic:blipFill>
+                  <pic:spPr>
+                    <a:xfrm>
+                      <a:off x="0" y="0"/>
+                      <a:ext cx="5895696" cy="911647"/>
+                    </a:xfrm>
+                    <a:prstGeom prst="rect">
+                      <a:avLst/>
+                    </a:prstGeom>
+                  </pic:spPr>
+                </pic:pic>
+              </a:graphicData>
+            </a:graphic>
+          </wp:inline>
+        </w:drawing>
+      </w:r>
+    </w:p>
+    <w:p>
+      <w:pPr>
+        <w:jc w:val="both"/>
+        <w:rPr>
+          <w:rFonts w:ascii="Times New Roman" w:hAnsi="Times New Roman" w:cs="Times New Roman"/>
+        </w:rPr>
+      </w:pPr>
+      <w:r>
+        <w:rPr>
+          <w:rFonts w:ascii="Times New Roman" w:hAnsi="Times New Roman" w:cs="Times New Roman"/>
+        </w:rPr>
+        <w:t xml:space="preserve">The server is connected to the database via the mongo export string and has copied over the 8 records from the database. </w:t>
+      </w:r>
+    </w:p>
+    <w:p>
+      <w:pPr>
+        <w:jc w:val="both"/>
+        <w:rPr>
+          <w:rFonts w:ascii="Times New Roman" w:hAnsi="Times New Roman" w:cs="Times New Roman"/>
+        </w:rPr>
+      </w:pPr>
+      <w:proofErr w:type="gramStart"/>
+      <w:r>
+        <w:rPr>
+          <w:rFonts w:ascii="Times New Roman" w:hAnsi="Times New Roman" w:cs="Times New Roman"/>
+        </w:rPr>
+        <w:t>Next</w:t>
+      </w:r>
+      <w:proofErr w:type="gramEnd"/>
+      <w:r>
+        <w:rPr>
+          <w:rFonts w:ascii="Times New Roman" w:hAnsi="Times New Roman" w:cs="Times New Roman"/>
+        </w:rPr>
+        <w:t xml:space="preserve"> I started working on the cron job to run the script every Friday at 12pm, the database will not have many values in it therefore it makes sense to set the backup every week instead of every day or multiple times per week. For a large database I would set the backup more frequently as I would be dealing with large records of data. </w:t>
+      </w:r>
+    </w:p>
+    <w:p>
+      <w:pPr>
+        <w:jc w:val="both"/>
+        <w:rPr>
+          <w:rFonts w:ascii="Times New Roman" w:hAnsi="Times New Roman" w:cs="Times New Roman"/>
+          <w:b/>
+          <w:bCs/>
+        </w:rPr>
+      </w:pPr>
+      <w:r>
+        <w:rPr>
+          <w:rFonts w:ascii="Times New Roman" w:hAnsi="Times New Roman" w:cs="Times New Roman"/>
+          <w:b/>
+          <w:bCs/>
+        </w:rPr>
+        <w:t>Cron</w:t>
+      </w:r>
+      <w:r>
+        <w:rPr>
+          <w:rFonts w:ascii="Times New Roman" w:hAnsi="Times New Roman" w:cs="Times New Roman"/>
+          <w:b/>
+          <w:bCs/>
+        </w:rPr>
+        <w:t>:</w:t>
+      </w:r>
+    </w:p>
+    <w:p>
+      <w:pPr>
+        <w:jc w:val="both"/>
+        <w:rPr>
+          <w:rFonts w:ascii="Times New Roman" w:hAnsi="Times New Roman" w:cs="Times New Roman"/>
+        </w:rPr>
+      </w:pPr>
+      <w:r>
+        <w:rPr>
+          <w:rFonts w:ascii="Times New Roman" w:hAnsi="Times New Roman" w:cs="Times New Roman"/>
+        </w:rPr>
+        <w:t xml:space="preserve">Using a cron job </w:t>
+      </w:r>
+      <w:r>
+        <w:rPr>
+          <w:rFonts w:ascii="Times New Roman" w:hAnsi="Times New Roman" w:cs="Times New Roman"/>
+        </w:rPr>
+        <w:t>I have set the script file to run every Friday at 12pm.</w:t>
+      </w:r>
+    </w:p>
+    <w:p>
+      <w:pPr>
+        <w:jc w:val="both"/>
+        <w:rPr>
+          <w:rFonts w:ascii="Times New Roman" w:hAnsi="Times New Roman" w:cs="Times New Roman"/>
+        </w:rPr>
+      </w:pPr>
+      <w:r>
+        <w:rPr>
+          <w:rFonts w:ascii="Times New Roman" w:hAnsi="Times New Roman" w:cs="Times New Roman"/>
+        </w:rPr>
+        <w:drawing>
+          <wp:inline distT="0" distB="0" distL="0" distR="0" wp14:anchorId="144B3EA3" wp14:editId="01529706">
+            <wp:extent cx="5730862" cy="2862470"/>
+            <wp:effectExtent l="0" t="0" r="3810" b="0"/>
+            <wp:docPr id="90638706" name="Picture 1" descr="A screenshot of a computer&#10;&#10;Description automatically generated"/>
+            <wp:cNvGraphicFramePr>
+              <a:graphicFrameLocks xmlns:a="http://schemas.openxmlformats.org/drawingml/2006/main" noChangeAspect="1"/>
+            </wp:cNvGraphicFramePr>
+            <a:graphic xmlns:a="http://schemas.openxmlformats.org/drawingml/2006/main">
+              <a:graphicData uri="http://schemas.openxmlformats.org/drawingml/2006/picture">
+                <pic:pic xmlns:pic="http://schemas.openxmlformats.org/drawingml/2006/picture">
+                  <pic:nvPicPr>
+                    <pic:cNvPr id="90638706" name="Picture 1" descr="A screenshot of a computer&#10;&#10;Description automatically generated"/>
+                    <pic:cNvPicPr/>
+                  </pic:nvPicPr>
+                  <pic:blipFill rotWithShape="1">
+                    <a:blip r:embed="rId28"/>
+                    <a:srcRect b="15236"/>
+                    <a:stretch/>
+                  </pic:blipFill>
+                  <pic:spPr bwMode="auto">
+                    <a:xfrm>
+                      <a:off x="0" y="0"/>
+                      <a:ext cx="5740930" cy="2867499"/>
+                    </a:xfrm>
+                    <a:prstGeom prst="rect">
+                      <a:avLst/>
+                    </a:prstGeom>
+                    <a:ln>
+                      <a:noFill/>
+                    </a:ln>
+                    <a:extLst>
+                      <a:ext uri="{53640926-AAD7-44D8-BBD7-CCE9431645EC}">
+                        <a14:shadowObscured xmlns:a14="http://schemas.microsoft.com/office/drawing/2010/main"/>
+                      </a:ext>
+                    </a:extLst>
+                  </pic:spPr>
+                </pic:pic>
+              </a:graphicData>
+            </a:graphic>
+          </wp:inline>
+        </w:drawing>
+      </w:r>
+    </w:p>
+    <w:p>
+      <w:pPr>
+        <w:jc w:val="both"/>
+        <w:rPr>
+          <w:rFonts w:ascii="Times New Roman" w:hAnsi="Times New Roman" w:cs="Times New Roman"/>
+        </w:rPr>
+      </w:pPr>
+      <w:r>
+        <w:rPr>
+          <w:rFonts w:ascii="Times New Roman" w:hAnsi="Times New Roman" w:cs="Times New Roman"/>
+        </w:rPr>
+        <w:lastRenderedPageBreak/>
+        <w:drawing>
+          <wp:inline distT="0" distB="0" distL="0" distR="0" wp14:anchorId="2AE4DECE" wp14:editId="04E4FB5E">
+            <wp:extent cx="5731510" cy="1203960"/>
+            <wp:effectExtent l="0" t="0" r="2540" b="0"/>
+            <wp:docPr id="1151240807" name="Picture 1" descr="A black screen with white text&#10;&#10;Description automatically generated"/>
+            <wp:cNvGraphicFramePr>
+              <a:graphicFrameLocks xmlns:a="http://schemas.openxmlformats.org/drawingml/2006/main" noChangeAspect="1"/>
+            </wp:cNvGraphicFramePr>
+            <a:graphic xmlns:a="http://schemas.openxmlformats.org/drawingml/2006/main">
+              <a:graphicData uri="http://schemas.openxmlformats.org/drawingml/2006/picture">
+                <pic:pic xmlns:pic="http://schemas.openxmlformats.org/drawingml/2006/picture">
+                  <pic:nvPicPr>
+                    <pic:cNvPr id="1151240807" name="Picture 1" descr="A black screen with white text&#10;&#10;Description automatically generated"/>
+                    <pic:cNvPicPr/>
+                  </pic:nvPicPr>
+                  <pic:blipFill>
+                    <a:blip r:embed="rId29"/>
+                    <a:stretch>
+                      <a:fillRect/>
+                    </a:stretch>
+                  </pic:blipFill>
+                  <pic:spPr>
+                    <a:xfrm>
+                      <a:off x="0" y="0"/>
+                      <a:ext cx="5731510" cy="1203960"/>
+                    </a:xfrm>
+                    <a:prstGeom prst="rect">
+                      <a:avLst/>
+                    </a:prstGeom>
+                  </pic:spPr>
+                </pic:pic>
+              </a:graphicData>
+            </a:graphic>
+          </wp:inline>
+        </w:drawing>
+      </w:r>
+    </w:p>
+    <w:p>
+      <w:pPr>
+        <w:jc w:val="both"/>
+        <w:rPr>
+          <w:rFonts w:ascii="Times New Roman" w:hAnsi="Times New Roman" w:cs="Times New Roman"/>
+        </w:rPr>
+      </w:pPr>
+      <w:r>
+        <w:rPr>
+          <w:rFonts w:ascii="Times New Roman" w:hAnsi="Times New Roman" w:cs="Times New Roman"/>
+        </w:rPr>
+        <w:t>The weather_</w:t>
+      </w:r>
+      <w:proofErr w:type="gramStart"/>
+      <w:r>
+        <w:rPr>
+          <w:rFonts w:ascii="Times New Roman" w:hAnsi="Times New Roman" w:cs="Times New Roman"/>
+        </w:rPr>
+        <w:t>data.json</w:t>
+      </w:r>
+      <w:proofErr w:type="gramEnd"/>
+      <w:r>
+        <w:rPr>
+          <w:rFonts w:ascii="Times New Roman" w:hAnsi="Times New Roman" w:cs="Times New Roman"/>
+        </w:rPr>
+        <w:t xml:space="preserve"> has been created in the mongobackup folder successfully. All 8 records in the database have been backed up on the server. </w:t>
+      </w:r>
+    </w:p>
+    <w:p>
+      <w:pPr>
+        <w:jc w:val="both"/>
+        <w:rPr>
+          <w:rFonts w:ascii="Times New Roman" w:hAnsi="Times New Roman" w:cs="Times New Roman"/>
+        </w:rPr>
+      </w:pPr>
+      <w:r>
+        <w:rPr>
+          <w:rFonts w:ascii="Times New Roman" w:hAnsi="Times New Roman" w:cs="Times New Roman"/>
+        </w:rPr>
+        <w:drawing>
+          <wp:inline distT="0" distB="0" distL="0" distR="0" wp14:anchorId="6E09A4FC" wp14:editId="20473E2F">
+            <wp:extent cx="6066790" cy="1669774"/>
+            <wp:effectExtent l="0" t="0" r="0" b="6985"/>
+            <wp:docPr id="917164485" name="Picture 1" descr="A screen shot of a computer screen&#10;&#10;Description automatically generated"/>
+            <wp:cNvGraphicFramePr>
+              <a:graphicFrameLocks xmlns:a="http://schemas.openxmlformats.org/drawingml/2006/main" noChangeAspect="1"/>
+            </wp:cNvGraphicFramePr>
+            <a:graphic xmlns:a="http://schemas.openxmlformats.org/drawingml/2006/main">
+              <a:graphicData uri="http://schemas.openxmlformats.org/drawingml/2006/picture">
+                <pic:pic xmlns:pic="http://schemas.openxmlformats.org/drawingml/2006/picture">
+                  <pic:nvPicPr>
+                    <pic:cNvPr id="917164485" name="Picture 1" descr="A screen shot of a computer screen&#10;&#10;Description automatically generated"/>
+                    <pic:cNvPicPr/>
+                  </pic:nvPicPr>
+                  <pic:blipFill>
+                    <a:blip r:embed="rId30"/>
+                    <a:stretch>
+                      <a:fillRect/>
+                    </a:stretch>
+                  </pic:blipFill>
+                  <pic:spPr>
+                    <a:xfrm>
+                      <a:off x="0" y="0"/>
+                      <a:ext cx="6088525" cy="1675756"/>
+                    </a:xfrm>
+                    <a:prstGeom prst="rect">
+                      <a:avLst/>
+                    </a:prstGeom>
+                  </pic:spPr>
+                </pic:pic>
+              </a:graphicData>
+            </a:graphic>
+          </wp:inline>
+        </w:drawing>
+      </w:r>
+    </w:p>
+    <w:p>
+      <w:pPr>
+        <w:jc w:val="both"/>
+        <w:rPr>
+          <w:rFonts w:ascii="Times New Roman" w:hAnsi="Times New Roman" w:cs="Times New Roman"/>
+        </w:rPr>
+      </w:pPr>
+    </w:p>
+    <w:p>
+      <w:pPr>
+        <w:jc w:val="both"/>
+        <w:rPr>
+          <w:rFonts w:ascii="Times New Roman" w:hAnsi="Times New Roman" w:cs="Times New Roman"/>
+        </w:rPr>
+      </w:pPr>
+    </w:p>
+    <w:p>
+      <w:pPr>
+        <w:jc w:val="both"/>
+        <w:rPr>
+          <w:rFonts w:ascii="Times New Roman" w:hAnsi="Times New Roman" w:cs="Times New Roman"/>
+        </w:rPr>
+      </w:pPr>
+    </w:p>
+    <w:p>
+      <w:pPr>
+        <w:jc w:val="both"/>
+        <w:rPr>
+          <w:rFonts w:ascii="Times New Roman" w:hAnsi="Times New Roman" w:cs="Times New Roman"/>
+        </w:rPr>
+      </w:pPr>
+    </w:p>
+    <w:p>
+      <w:pPr>
+        <w:jc w:val="both"/>
+        <w:rPr>
+          <w:rFonts w:ascii="Times New Roman" w:hAnsi="Times New Roman" w:cs="Times New Roman"/>
+        </w:rPr>
+      </w:pPr>
+    </w:p>
+    <w:p>
+      <w:pPr>
+        <w:jc w:val="both"/>
+        <w:rPr>
+          <w:rFonts w:ascii="Times New Roman" w:hAnsi="Times New Roman" w:cs="Times New Roman"/>
+        </w:rPr>
+      </w:pPr>
+    </w:p>
+    <w:p>
+      <w:pPr>
+        <w:jc w:val="both"/>
+        <w:rPr>
+          <w:rFonts w:ascii="Times New Roman" w:hAnsi="Times New Roman" w:cs="Times New Roman"/>
+        </w:rPr>
+      </w:pPr>
+    </w:p>
+    <w:p>
+      <w:pPr>
+        <w:jc w:val="both"/>
+        <w:rPr>
+          <w:rFonts w:ascii="Times New Roman" w:hAnsi="Times New Roman" w:cs="Times New Roman"/>
+        </w:rPr>
+      </w:pPr>
+    </w:p>
+    <w:p>
+      <w:pPr>
+        <w:jc w:val="both"/>
+        <w:rPr>
+          <w:rFonts w:ascii="Times New Roman" w:hAnsi="Times New Roman" w:cs="Times New Roman"/>
+        </w:rPr>
+      </w:pPr>
+    </w:p>
+    <w:p>
+      <w:pPr>
+        <w:jc w:val="both"/>
+        <w:rPr>
+          <w:rFonts w:ascii="Times New Roman" w:hAnsi="Times New Roman" w:cs="Times New Roman"/>
+        </w:rPr>
+      </w:pPr>
+    </w:p>
+    <w:p>
+      <w:pPr>
+        <w:jc w:val="both"/>
+        <w:rPr>
+          <w:rFonts w:ascii="Times New Roman" w:hAnsi="Times New Roman" w:cs="Times New Roman"/>
+        </w:rPr>
+      </w:pPr>
+    </w:p>
+    <w:p>
+      <w:pPr>
+        <w:jc w:val="both"/>
+        <w:rPr>
+          <w:rFonts w:ascii="Times New Roman" w:hAnsi="Times New Roman" w:cs="Times New Roman"/>
+        </w:rPr>
+      </w:pPr>
+    </w:p>
+    <w:p>
+      <w:pPr>
+        <w:jc w:val="both"/>
+        <w:rPr>
+          <w:rFonts w:ascii="Times New Roman" w:hAnsi="Times New Roman" w:cs="Times New Roman"/>
+        </w:rPr>
+      </w:pPr>
+    </w:p>
+    <w:p>
+      <w:pPr>
+        <w:jc w:val="both"/>
+        <w:rPr>
+          <w:rFonts w:ascii="Times New Roman" w:hAnsi="Times New Roman" w:cs="Times New Roman"/>
+        </w:rPr>
+      </w:pPr>
+    </w:p>
+    <w:p>
+      <w:pPr>
+        <w:jc w:val="both"/>
+        <w:rPr>
+          <w:rFonts w:ascii="Times New Roman" w:hAnsi="Times New Roman" w:cs="Times New Roman"/>
+        </w:rPr>
+      </w:pPr>
+    </w:p>
+    <w:p>
+      <w:pPr>
+        <w:jc w:val="both"/>
+        <w:rPr>
+          <w:rFonts w:ascii="Times New Roman" w:hAnsi="Times New Roman" w:cs="Times New Roman"/>
+        </w:rPr>
+      </w:pPr>
+    </w:p>
+    <w:p>
+      <w:pPr>
         <w:jc w:val="both"/>
         <w:rPr>
           <w:rFonts w:ascii="Times New Roman" w:hAnsi="Times New Roman" w:cs="Times New Roman"/>
@@ -3297,8 +3869,147 @@
           <w:b/>
           <w:bCs/>
         </w:rPr>
+        <w:lastRenderedPageBreak/>
         <w:t xml:space="preserve">Webserver </w:t>
       </w:r>
+    </w:p>
+    <w:p>
+      <w:pPr>
+        <w:jc w:val="both"/>
+        <w:rPr>
+          <w:rFonts w:ascii="Times New Roman" w:hAnsi="Times New Roman" w:cs="Times New Roman"/>
+          <w:b/>
+          <w:bCs/>
+        </w:rPr>
+      </w:pPr>
+      <w:r>
+        <w:rPr>
+          <w:rFonts w:ascii="Times New Roman" w:hAnsi="Times New Roman" w:cs="Times New Roman"/>
+          <w:b/>
+          <w:bCs/>
+        </w:rPr>
+        <w:t xml:space="preserve">Public and Private Keys </w:t>
+      </w:r>
+    </w:p>
+    <w:p>
+      <w:pPr>
+        <w:jc w:val="both"/>
+        <w:rPr>
+          <w:rFonts w:ascii="Times New Roman" w:hAnsi="Times New Roman" w:cs="Times New Roman"/>
+        </w:rPr>
+      </w:pPr>
+      <w:r>
+        <w:rPr>
+          <w:rFonts w:ascii="Times New Roman" w:hAnsi="Times New Roman" w:cs="Times New Roman"/>
+        </w:rPr>
+        <w:t xml:space="preserve">To access the AWS </w:t>
+      </w:r>
+      <w:proofErr w:type="gramStart"/>
+      <w:r>
+        <w:rPr>
+          <w:rFonts w:ascii="Times New Roman" w:hAnsi="Times New Roman" w:cs="Times New Roman"/>
+        </w:rPr>
+        <w:t>instance</w:t>
+      </w:r>
+      <w:proofErr w:type="gramEnd"/>
+      <w:r>
+        <w:rPr>
+          <w:rFonts w:ascii="Times New Roman" w:hAnsi="Times New Roman" w:cs="Times New Roman"/>
+        </w:rPr>
+        <w:t xml:space="preserve"> I created a key pair, this reduces the need to enter usernames and passwords and makes the login to the instance more secure. In putty I added the .</w:t>
+      </w:r>
+      <w:proofErr w:type="spellStart"/>
+      <w:r>
+        <w:rPr>
+          <w:rFonts w:ascii="Times New Roman" w:hAnsi="Times New Roman" w:cs="Times New Roman"/>
+        </w:rPr>
+        <w:t>ppk</w:t>
+      </w:r>
+      <w:proofErr w:type="spellEnd"/>
+      <w:r>
+        <w:rPr>
+          <w:rFonts w:ascii="Times New Roman" w:hAnsi="Times New Roman" w:cs="Times New Roman"/>
+        </w:rPr>
+        <w:t xml:space="preserve"> file as the private key and logged in as ubuntu. I did the same for WinSCP and saved the server on putty and WinSCP. By keeping the AWS instance running </w:t>
+      </w:r>
+      <w:proofErr w:type="gramStart"/>
+      <w:r>
+        <w:rPr>
+          <w:rFonts w:ascii="Times New Roman" w:hAnsi="Times New Roman" w:cs="Times New Roman"/>
+        </w:rPr>
+        <w:t>all of</w:t>
+      </w:r>
+      <w:proofErr w:type="gramEnd"/>
+      <w:r>
+        <w:rPr>
+          <w:rFonts w:ascii="Times New Roman" w:hAnsi="Times New Roman" w:cs="Times New Roman"/>
+        </w:rPr>
+        <w:t xml:space="preserve"> the time it reduces the need for me to change the IP address each time I try to use WinSCP or putty to access my AWS instance. </w:t>
+      </w:r>
+    </w:p>
+    <w:p>
+      <w:pPr>
+        <w:jc w:val="both"/>
+        <w:rPr>
+          <w:rFonts w:ascii="Times New Roman" w:hAnsi="Times New Roman" w:cs="Times New Roman"/>
+          <w:b/>
+          <w:bCs/>
+        </w:rPr>
+      </w:pPr>
+      <w:r>
+        <w:rPr>
+          <w:rFonts w:ascii="Times New Roman" w:hAnsi="Times New Roman" w:cs="Times New Roman"/>
+          <w:b/>
+          <w:bCs/>
+        </w:rPr>
+        <w:drawing>
+          <wp:inline distT="0" distB="0" distL="0" distR="0" wp14:anchorId="641819BD" wp14:editId="40AFCE68">
+            <wp:extent cx="5731510" cy="2409245"/>
+            <wp:effectExtent l="0" t="0" r="2540" b="0"/>
+            <wp:docPr id="2105237796" name="Picture 1" descr="A screenshot of a computer&#10;&#10;Description automatically generated"/>
+            <wp:cNvGraphicFramePr>
+              <a:graphicFrameLocks xmlns:a="http://schemas.openxmlformats.org/drawingml/2006/main" noChangeAspect="1"/>
+            </wp:cNvGraphicFramePr>
+            <a:graphic xmlns:a="http://schemas.openxmlformats.org/drawingml/2006/main">
+              <a:graphicData uri="http://schemas.openxmlformats.org/drawingml/2006/picture">
+                <pic:pic xmlns:pic="http://schemas.openxmlformats.org/drawingml/2006/picture">
+                  <pic:nvPicPr>
+                    <pic:cNvPr id="2105237796" name="Picture 1" descr="A screenshot of a computer&#10;&#10;Description automatically generated"/>
+                    <pic:cNvPicPr/>
+                  </pic:nvPicPr>
+                  <pic:blipFill>
+                    <a:blip r:embed="rId31"/>
+                    <a:stretch>
+                      <a:fillRect/>
+                    </a:stretch>
+                  </pic:blipFill>
+                  <pic:spPr>
+                    <a:xfrm>
+                      <a:off x="0" y="0"/>
+                      <a:ext cx="5737029" cy="2411565"/>
+                    </a:xfrm>
+                    <a:prstGeom prst="rect">
+                      <a:avLst/>
+                    </a:prstGeom>
+                  </pic:spPr>
+                </pic:pic>
+              </a:graphicData>
+            </a:graphic>
+          </wp:inline>
+        </w:drawing>
+      </w:r>
+    </w:p>
+    <w:p>
+      <w:pPr>
+        <w:pStyle w:val="ListParagraph"/>
+        <w:ind w:left="1500"/>
+        <w:jc w:val="both"/>
+        <w:rPr>
+          <w:rFonts w:ascii="Times New Roman" w:hAnsi="Times New Roman" w:cs="Times New Roman"/>
+          <w:b/>
+          <w:bCs/>
+        </w:rPr>
+      </w:pPr>
     </w:p>
     <w:p>
       <w:pPr>
@@ -3320,8 +4031,156 @@
           <w:b/>
           <w:bCs/>
         </w:rPr>
+        <w:t xml:space="preserve">Data in transit </w:t>
+      </w:r>
+    </w:p>
+    <w:p>
+      <w:pPr>
+        <w:jc w:val="both"/>
+        <w:rPr>
+          <w:rFonts w:ascii="Times New Roman" w:hAnsi="Times New Roman" w:cs="Times New Roman"/>
+        </w:rPr>
+      </w:pPr>
+      <w:r>
+        <w:rPr>
+          <w:rFonts w:ascii="Times New Roman" w:hAnsi="Times New Roman" w:cs="Times New Roman"/>
+        </w:rPr>
+        <w:t xml:space="preserve">I am reading in my sensor data from a sensors.py file on my Raspberry Pi 400, to log in to the pi a username and password is required. When I use putty or WinSCP to ssh into the pi each time I must enter the IP address, username and password. The Pi is already very secure as no unauthorised user can gain access without the login details. </w:t>
+      </w:r>
+    </w:p>
+    <w:p>
+      <w:pPr>
+        <w:jc w:val="both"/>
+        <w:rPr>
+          <w:rFonts w:ascii="Times New Roman" w:hAnsi="Times New Roman" w:cs="Times New Roman"/>
+        </w:rPr>
+      </w:pPr>
+      <w:r>
+        <w:rPr>
+          <w:rFonts w:ascii="Times New Roman" w:hAnsi="Times New Roman" w:cs="Times New Roman"/>
+        </w:rPr>
+        <w:t xml:space="preserve">Pubnub instils security of the sensor data coming from the raspberry pi </w:t>
+      </w:r>
+      <w:r>
+        <w:rPr>
+          <w:rFonts w:ascii="Times New Roman" w:hAnsi="Times New Roman" w:cs="Times New Roman"/>
+        </w:rPr>
+        <w:t xml:space="preserve">to the server. In this case I am sending Pubnub messages from the raspberry </w:t>
+      </w:r>
+      <w:proofErr w:type="gramStart"/>
+      <w:r>
+        <w:rPr>
+          <w:rFonts w:ascii="Times New Roman" w:hAnsi="Times New Roman" w:cs="Times New Roman"/>
+        </w:rPr>
+        <w:t>pi ,</w:t>
+      </w:r>
+      <w:proofErr w:type="gramEnd"/>
+      <w:r>
+        <w:rPr>
+          <w:rFonts w:ascii="Times New Roman" w:hAnsi="Times New Roman" w:cs="Times New Roman"/>
+        </w:rPr>
+        <w:t xml:space="preserve"> the messages include whether motion is detected or not, if the green or red LED is on, temperature and humidity.</w:t>
+      </w:r>
+    </w:p>
+    <w:p>
+      <w:pPr>
+        <w:jc w:val="both"/>
+        <w:rPr>
+          <w:rFonts w:ascii="Times New Roman" w:hAnsi="Times New Roman" w:cs="Times New Roman"/>
+        </w:rPr>
+      </w:pPr>
+      <w:r>
+        <w:rPr>
+          <w:rFonts w:ascii="Times New Roman" w:hAnsi="Times New Roman" w:cs="Times New Roman"/>
+        </w:rPr>
+        <w:t xml:space="preserve">I have set the Pubnub channel on the debug console as </w:t>
+      </w:r>
+      <w:r>
+        <w:rPr>
+          <w:rFonts w:ascii="Times New Roman" w:hAnsi="Times New Roman" w:cs="Times New Roman"/>
+        </w:rPr>
+        <w:t>Weather-Lookout-Channel</w:t>
+      </w:r>
+      <w:r>
+        <w:rPr>
+          <w:rFonts w:ascii="Times New Roman" w:hAnsi="Times New Roman" w:cs="Times New Roman"/>
+        </w:rPr>
+        <w:t xml:space="preserve"> and the app channel is also set in the sensors.py file on the raspberry pi to connect to the channel. </w:t>
+      </w:r>
+      <w:r>
+        <w:rPr>
+          <w:rFonts w:ascii="Times New Roman" w:hAnsi="Times New Roman" w:cs="Times New Roman"/>
+        </w:rPr>
+        <w:t xml:space="preserve">When a message is received on Pubnub the server is looking out for a temperature of humidity message type, this will be taken into a hidden input box and added to the database. When the temperature and humidity data has reached the server, no unauthorised users will have access to this data without the private key. </w:t>
+      </w:r>
+    </w:p>
+    <w:p>
+      <w:pPr>
+        <w:jc w:val="both"/>
+        <w:rPr>
+          <w:rFonts w:ascii="Times New Roman" w:hAnsi="Times New Roman" w:cs="Times New Roman"/>
+        </w:rPr>
+      </w:pPr>
+      <w:r>
+        <w:rPr>
+          <w:rFonts w:ascii="Times New Roman" w:hAnsi="Times New Roman" w:cs="Times New Roman"/>
+        </w:rPr>
+        <w:t xml:space="preserve">The front end of the </w:t>
+      </w:r>
+      <w:proofErr w:type="gramStart"/>
+      <w:r>
+        <w:rPr>
+          <w:rFonts w:ascii="Times New Roman" w:hAnsi="Times New Roman" w:cs="Times New Roman"/>
+        </w:rPr>
+        <w:t>project</w:t>
+      </w:r>
+      <w:proofErr w:type="gramEnd"/>
+      <w:r>
+        <w:rPr>
+          <w:rFonts w:ascii="Times New Roman" w:hAnsi="Times New Roman" w:cs="Times New Roman"/>
+        </w:rPr>
+        <w:t xml:space="preserve"> which is hosted on the domain, is secured using an SSL certificate</w:t>
+      </w:r>
+      <w:r>
+        <w:rPr>
+          <w:rFonts w:ascii="Times New Roman" w:hAnsi="Times New Roman" w:cs="Times New Roman"/>
+        </w:rPr>
+        <w:t xml:space="preserve">. The website has https therefore users can access my WeatherLookout website securely. The function to get the temperature and humidity in from the server to add to the database is done using a form POST request to send the data securely. The add function is triggered and the weather record containing the temperature and </w:t>
+      </w:r>
+      <w:proofErr w:type="gramStart"/>
+      <w:r>
+        <w:rPr>
+          <w:rFonts w:ascii="Times New Roman" w:hAnsi="Times New Roman" w:cs="Times New Roman"/>
+        </w:rPr>
+        <w:t>humidity ,</w:t>
+      </w:r>
+      <w:proofErr w:type="gramEnd"/>
+      <w:r>
+        <w:rPr>
+          <w:rFonts w:ascii="Times New Roman" w:hAnsi="Times New Roman" w:cs="Times New Roman"/>
+        </w:rPr>
+        <w:t xml:space="preserve"> and the associated humidity level is </w:t>
+      </w:r>
+      <w:r>
+        <w:rPr>
+          <w:rFonts w:ascii="Times New Roman" w:hAnsi="Times New Roman" w:cs="Times New Roman"/>
+        </w:rPr>
         <w:lastRenderedPageBreak/>
-        <w:t xml:space="preserve">Data in transit </w:t>
+        <w:t xml:space="preserve">sent and accessed by the database which creates a new record for the data. The data is accessed again from the database to get the most recent record from the database to display on the front end, the user will be able to view the temperature, humidity and humidity level on the tracker.html page securely. The humidity level is gotten from a humidity </w:t>
+      </w:r>
+      <w:proofErr w:type="gramStart"/>
+      <w:r>
+        <w:rPr>
+          <w:rFonts w:ascii="Times New Roman" w:hAnsi="Times New Roman" w:cs="Times New Roman"/>
+        </w:rPr>
+        <w:t>range ,</w:t>
+      </w:r>
+      <w:proofErr w:type="gramEnd"/>
+      <w:r>
+        <w:rPr>
+          <w:rFonts w:ascii="Times New Roman" w:hAnsi="Times New Roman" w:cs="Times New Roman"/>
+        </w:rPr>
+        <w:t xml:space="preserve"> the levels are low, normal and high. The humidity is compared against the range and based on this a humidity type will be issued, this function is triggered within the server and sent securely to the database. </w:t>
       </w:r>
     </w:p>
     <w:p>
@@ -3333,7 +4192,7 @@
       </w:pPr>
     </w:p>
     <w:sectPr>
-      <w:footerReference w:type="default" r:id="rId26"/>
+      <w:footerReference w:type="default" r:id="rId32"/>
       <w:pgSz w:w="11906" w:h="16838"/>
       <w:pgMar w:top="1440" w:right="1440" w:bottom="1440" w:left="1440" w:header="708" w:footer="708" w:gutter="0"/>
       <w:pgBorders w:offsetFrom="page">
@@ -4580,7 +5439,6 @@
   <w:style w:type="character" w:default="1" w:styleId="DefaultParagraphFont">
     <w:name w:val="Default Paragraph Font"/>
     <w:uiPriority w:val="1"/>
-    <w:semiHidden/>
     <w:unhideWhenUsed/>
   </w:style>
   <w:style w:type="table" w:default="1" w:styleId="TableNormal">

</xml_diff>